<commit_message>
Changed weight to Double. Changed categories bounds. Changed output file names.
</commit_message>
<xml_diff>
--- a/src/test/resources/participants.docx
+++ b/src/test/resources/participants.docx
@@ -315,7 +315,6 @@
                 <w:color w:val="000000"/>
               </w:rPr>
             </w:pPr>
-            <w:proofErr w:type="spellStart"/>
             <w:r>
               <w:rPr>
                 <w:rFonts w:ascii="Arial" w:hAnsi="Arial" w:cs="Arial"/>
@@ -325,7 +324,6 @@
               </w:rPr>
               <w:t>Qu</w:t>
             </w:r>
-            <w:proofErr w:type="spellEnd"/>
           </w:p>
         </w:tc>
         <w:tc>
@@ -728,6 +726,7 @@
               <w:jc w:val="center"/>
               <w:rPr>
                 <w:b/>
+                <w:lang w:val="en-US"/>
               </w:rPr>
             </w:pPr>
             <w:r>
@@ -735,6 +734,13 @@
                 <w:b/>
               </w:rPr>
               <w:t>83</w:t>
+            </w:r>
+            <w:r>
+              <w:rPr>
+                <w:b/>
+                <w:lang w:val="en-US"/>
+              </w:rPr>
+              <w:t>.3</w:t>
             </w:r>
           </w:p>
         </w:tc>
@@ -1061,6 +1067,7 @@
               <w:jc w:val="center"/>
               <w:rPr>
                 <w:b/>
+                <w:lang w:val="en-US"/>
               </w:rPr>
             </w:pPr>
             <w:r>
@@ -1068,6 +1075,13 @@
                 <w:b/>
               </w:rPr>
               <w:t>87</w:t>
+            </w:r>
+            <w:r>
+              <w:rPr>
+                <w:b/>
+                <w:lang w:val="en-US"/>
+              </w:rPr>
+              <w:t>.9</w:t>
             </w:r>
           </w:p>
         </w:tc>
@@ -1928,7 +1942,6 @@
                 <w:lang w:val="en-US"/>
               </w:rPr>
             </w:pPr>
-            <w:proofErr w:type="spellStart"/>
             <w:r>
               <w:rPr>
                 <w:b/>
@@ -1936,7 +1949,6 @@
               </w:rPr>
               <w:t>Conor</w:t>
             </w:r>
-            <w:proofErr w:type="spellEnd"/>
           </w:p>
         </w:tc>
         <w:tc>
@@ -2303,7 +2315,6 @@
                 <w:lang w:val="en-US"/>
               </w:rPr>
             </w:pPr>
-            <w:proofErr w:type="spellStart"/>
             <w:r>
               <w:rPr>
                 <w:b/>
@@ -2311,7 +2322,6 @@
               </w:rPr>
               <w:t>Gendalf</w:t>
             </w:r>
-            <w:proofErr w:type="spellEnd"/>
           </w:p>
         </w:tc>
         <w:tc>
@@ -2430,6 +2440,13 @@
                 <w:lang w:val="en-US"/>
               </w:rPr>
               <w:t>69</w:t>
+            </w:r>
+            <w:r>
+              <w:rPr>
+                <w:b/>
+                <w:lang w:val="en-US"/>
+              </w:rPr>
+              <w:t>.8</w:t>
             </w:r>
           </w:p>
         </w:tc>
@@ -2749,14 +2766,18 @@
               <w:jc w:val="center"/>
               <w:rPr>
                 <w:b/>
-              </w:rPr>
-            </w:pPr>
-            <w:r>
-              <w:rPr>
-                <w:b/>
-              </w:rPr>
-              <w:t>85</w:t>
-            </w:r>
+                <w:lang w:val="en-US"/>
+              </w:rPr>
+            </w:pPr>
+            <w:r>
+              <w:rPr>
+                <w:b/>
+                <w:lang w:val="en-US"/>
+              </w:rPr>
+              <w:t>79</w:t>
+            </w:r>
+            <w:bookmarkStart w:id="0" w:name="_GoBack"/>
+            <w:bookmarkEnd w:id="0"/>
           </w:p>
         </w:tc>
         <w:tc>
@@ -5420,13 +5441,21 @@
               <w:jc w:val="center"/>
               <w:rPr>
                 <w:b/>
-              </w:rPr>
-            </w:pPr>
-            <w:r>
-              <w:rPr>
-                <w:b/>
-              </w:rPr>
-              <w:t>86</w:t>
+                <w:lang w:val="en-US"/>
+              </w:rPr>
+            </w:pPr>
+            <w:r>
+              <w:rPr>
+                <w:b/>
+              </w:rPr>
+              <w:t>8</w:t>
+            </w:r>
+            <w:r>
+              <w:rPr>
+                <w:b/>
+                <w:lang w:val="en-US"/>
+              </w:rPr>
+              <w:t>7.9</w:t>
             </w:r>
           </w:p>
         </w:tc>
@@ -6923,7 +6952,6 @@
                 <w:lang w:val="en-US"/>
               </w:rPr>
             </w:pPr>
-            <w:proofErr w:type="spellStart"/>
             <w:r>
               <w:rPr>
                 <w:b/>
@@ -6931,7 +6959,6 @@
               </w:rPr>
               <w:t>Twen</w:t>
             </w:r>
-            <w:proofErr w:type="spellEnd"/>
           </w:p>
         </w:tc>
         <w:tc>
@@ -7384,6 +7411,7 @@
               <w:jc w:val="center"/>
               <w:rPr>
                 <w:b/>
+                <w:lang w:val="en-US"/>
               </w:rPr>
             </w:pPr>
             <w:r>
@@ -7391,6 +7419,13 @@
                 <w:b/>
               </w:rPr>
               <w:t>73</w:t>
+            </w:r>
+            <w:r>
+              <w:rPr>
+                <w:b/>
+                <w:lang w:val="en-US"/>
+              </w:rPr>
+              <w:t>.5</w:t>
             </w:r>
           </w:p>
         </w:tc>
@@ -9574,7 +9609,6 @@
                 <w:lang w:val="en-US"/>
               </w:rPr>
             </w:pPr>
-            <w:proofErr w:type="spellStart"/>
             <w:r>
               <w:rPr>
                 <w:b/>
@@ -9582,7 +9616,6 @@
               </w:rPr>
               <w:t>Eador</w:t>
             </w:r>
-            <w:proofErr w:type="spellEnd"/>
           </w:p>
         </w:tc>
         <w:tc>
@@ -11853,8 +11886,6 @@
         </w:rPr>
         <w:t>M</w:t>
       </w:r>
-      <w:bookmarkStart w:id="0" w:name="_GoBack"/>
-      <w:bookmarkEnd w:id="0"/>
       <w:r>
         <w:rPr>
           <w:b/>

</xml_diff>

<commit_message>
Updated parser to parse weight with comma separator.
</commit_message>
<xml_diff>
--- a/src/test/resources/participants.docx
+++ b/src/test/resources/participants.docx
@@ -315,6 +315,7 @@
                 <w:color w:val="000000"/>
               </w:rPr>
             </w:pPr>
+            <w:proofErr w:type="spellStart"/>
             <w:r>
               <w:rPr>
                 <w:rFonts w:ascii="Arial" w:hAnsi="Arial" w:cs="Arial"/>
@@ -324,6 +325,7 @@
               </w:rPr>
               <w:t>Qu</w:t>
             </w:r>
+            <w:proofErr w:type="spellEnd"/>
           </w:p>
         </w:tc>
         <w:tc>
@@ -1942,6 +1944,7 @@
                 <w:lang w:val="en-US"/>
               </w:rPr>
             </w:pPr>
+            <w:proofErr w:type="spellStart"/>
             <w:r>
               <w:rPr>
                 <w:b/>
@@ -1949,6 +1952,7 @@
               </w:rPr>
               <w:t>Conor</w:t>
             </w:r>
+            <w:proofErr w:type="spellEnd"/>
           </w:p>
         </w:tc>
         <w:tc>
@@ -2315,6 +2319,7 @@
                 <w:lang w:val="en-US"/>
               </w:rPr>
             </w:pPr>
+            <w:proofErr w:type="spellStart"/>
             <w:r>
               <w:rPr>
                 <w:b/>
@@ -2322,6 +2327,7 @@
               </w:rPr>
               <w:t>Gendalf</w:t>
             </w:r>
+            <w:proofErr w:type="spellEnd"/>
           </w:p>
         </w:tc>
         <w:tc>
@@ -2776,8 +2782,6 @@
               </w:rPr>
               <w:t>79</w:t>
             </w:r>
-            <w:bookmarkStart w:id="0" w:name="_GoBack"/>
-            <w:bookmarkEnd w:id="0"/>
           </w:p>
         </w:tc>
         <w:tc>
@@ -4789,6 +4793,13 @@
               </w:rPr>
               <w:t>100</w:t>
             </w:r>
+            <w:r>
+              <w:rPr>
+                <w:b/>
+                <w:lang w:val="en-US"/>
+              </w:rPr>
+              <w:t>,8</w:t>
+            </w:r>
           </w:p>
         </w:tc>
         <w:tc>
@@ -6113,6 +6124,12 @@
               </w:rPr>
               <w:t>96</w:t>
             </w:r>
+            <w:r>
+              <w:rPr>
+                <w:b/>
+              </w:rPr>
+              <w:t>,5</w:t>
+            </w:r>
           </w:p>
         </w:tc>
         <w:tc>
@@ -6952,6 +6969,7 @@
                 <w:lang w:val="en-US"/>
               </w:rPr>
             </w:pPr>
+            <w:proofErr w:type="spellStart"/>
             <w:r>
               <w:rPr>
                 <w:b/>
@@ -6959,6 +6977,7 @@
               </w:rPr>
               <w:t>Twen</w:t>
             </w:r>
+            <w:proofErr w:type="spellEnd"/>
           </w:p>
         </w:tc>
         <w:tc>
@@ -9070,7 +9089,16 @@
                 <w:b/>
                 <w:lang w:val="en-US"/>
               </w:rPr>
-              <w:t>40</w:t>
+              <w:t>4</w:t>
+            </w:r>
+            <w:bookmarkStart w:id="0" w:name="_GoBack"/>
+            <w:bookmarkEnd w:id="0"/>
+            <w:r>
+              <w:rPr>
+                <w:b/>
+                <w:lang w:val="en-US"/>
+              </w:rPr>
+              <w:t>0</w:t>
             </w:r>
           </w:p>
         </w:tc>
@@ -9609,6 +9637,7 @@
                 <w:lang w:val="en-US"/>
               </w:rPr>
             </w:pPr>
+            <w:proofErr w:type="spellStart"/>
             <w:r>
               <w:rPr>
                 <w:b/>
@@ -9616,6 +9645,7 @@
               </w:rPr>
               <w:t>Eador</w:t>
             </w:r>
+            <w:proofErr w:type="spellEnd"/>
           </w:p>
         </w:tc>
         <w:tc>
@@ -11878,6 +11908,7 @@
         </w:rPr>
         <w:t xml:space="preserve">1. </w:t>
       </w:r>
+      <w:proofErr w:type="spellStart"/>
       <w:r>
         <w:rPr>
           <w:b/>
@@ -11892,7 +11923,16 @@
           <w:bCs/>
           <w:lang w:val="en-US"/>
         </w:rPr>
-        <w:t xml:space="preserve">arshal </w:t>
+        <w:t>arshal</w:t>
+      </w:r>
+      <w:proofErr w:type="spellEnd"/>
+      <w:r>
+        <w:rPr>
+          <w:b/>
+          <w:bCs/>
+          <w:lang w:val="en-US"/>
+        </w:rPr>
+        <w:t xml:space="preserve"> </w:t>
       </w:r>
       <w:r>
         <w:rPr>

</xml_diff>